<commit_message>
CV with focus on embedded real-time and power
Remove duplicate Sandvine experience
</commit_message>
<xml_diff>
--- a/Joakim_Pettersson_CV_Additude_M4_2025-11-11.docx
+++ b/Joakim_Pettersson_CV_Additude_M4_2025-11-11.docx
@@ -24,16 +24,8 @@
         <w:rPr>
           <w:sz w:val="22"/>
         </w:rPr>
-        <w:t xml:space="preserve">Senior Embedded &amp; Control Systems Engineer – Automotive, Energy &amp; </w:t>
+        <w:t>Senior Embedded &amp; Control Systems Engineer – Automotive, Energy &amp; eMobility</w:t>
       </w:r>
-      <w:proofErr w:type="spellStart"/>
-      <w:r>
-        <w:rPr>
-          <w:sz w:val="22"/>
-        </w:rPr>
-        <w:t>eMobility</w:t>
-      </w:r>
-      <w:proofErr w:type="spellEnd"/>
     </w:p>
     <w:p>
       <w:pPr>
@@ -73,13 +65,8 @@
         </w:numPr>
         <w:spacing w:after="40"/>
       </w:pPr>
-      <w:proofErr w:type="gramStart"/>
       <w:r>
-        <w:t>Embedded</w:t>
-      </w:r>
-      <w:proofErr w:type="gramEnd"/>
-      <w:r>
-        <w:t xml:space="preserve"> software developer with 14+ years of experience designing, integrating, and debugging distributed control systems in automotive, energy and e-mobility applications</w:t>
+        <w:t>Embedded software developer with 14+ years of experience designing, integrating, and debugging distributed control systems in automotive, energy and e-mobility applications</w:t>
       </w:r>
       <w:r>
         <w:t xml:space="preserve">. </w:t>
@@ -110,21 +97,8 @@
         </w:numPr>
         <w:spacing w:after="40"/>
       </w:pPr>
-      <w:proofErr w:type="gramStart"/>
       <w:r>
-        <w:t>Skilled</w:t>
-      </w:r>
-      <w:proofErr w:type="gramEnd"/>
-      <w:r>
-        <w:t xml:space="preserve"> in bridging hardware and software domains to ensure reliable, reproducible system </w:t>
-      </w:r>
-      <w:proofErr w:type="spellStart"/>
-      <w:r>
-        <w:t>behaviour</w:t>
-      </w:r>
-      <w:proofErr w:type="spellEnd"/>
-      <w:r>
-        <w:t xml:space="preserve"> from prototype to production</w:t>
+        <w:t>Skilled in bridging hardware and software domains to ensure reliable, reproducible system behaviour from prototype to production</w:t>
       </w:r>
       <w:r>
         <w:t xml:space="preserve">. </w:t>
@@ -208,85 +182,28 @@
           <w:i/>
           <w:iCs/>
         </w:rPr>
-        <w:t>RTOS (</w:t>
-      </w:r>
-      <w:proofErr w:type="spellStart"/>
-      <w:proofErr w:type="gramStart"/>
-      <w:r>
-        <w:rPr>
-          <w:i/>
-          <w:iCs/>
-        </w:rPr>
-        <w:t>FreeRTOS</w:t>
-      </w:r>
-      <w:proofErr w:type="spellEnd"/>
-      <w:r>
-        <w:rPr>
-          <w:i/>
-          <w:iCs/>
-        </w:rPr>
-        <w:t>)</w:t>
+        <w:t>RTOS (FreeRTOS)</w:t>
       </w:r>
       <w:r>
         <w:rPr>
           <w:i/>
           <w:iCs/>
         </w:rPr>
-        <w:t xml:space="preserve"> •</w:t>
-      </w:r>
-      <w:proofErr w:type="gramEnd"/>
-      <w:r>
-        <w:rPr>
-          <w:i/>
-          <w:iCs/>
-        </w:rPr>
-        <w:t xml:space="preserve"> </w:t>
+        <w:t xml:space="preserve"> • </w:t>
       </w:r>
       <w:r>
         <w:rPr>
           <w:i/>
           <w:iCs/>
         </w:rPr>
-        <w:t xml:space="preserve">CAN / J1939 / </w:t>
-      </w:r>
-      <w:proofErr w:type="spellStart"/>
-      <w:r>
-        <w:rPr>
-          <w:i/>
-          <w:iCs/>
-        </w:rPr>
-        <w:t>CANopen</w:t>
-      </w:r>
-      <w:proofErr w:type="spellEnd"/>
-      <w:r>
-        <w:rPr>
-          <w:i/>
-          <w:iCs/>
-        </w:rPr>
-        <w:t xml:space="preserve"> </w:t>
-      </w:r>
-      <w:proofErr w:type="gramStart"/>
-      <w:r>
-        <w:rPr>
-          <w:i/>
-          <w:iCs/>
-        </w:rPr>
-        <w:t xml:space="preserve">• </w:t>
+        <w:t xml:space="preserve">CAN / J1939 / CANopen • </w:t>
       </w:r>
       <w:r>
         <w:rPr>
           <w:i/>
           <w:iCs/>
         </w:rPr>
-        <w:t xml:space="preserve"> BLE</w:t>
-      </w:r>
-      <w:proofErr w:type="gramEnd"/>
-      <w:r>
-        <w:rPr>
-          <w:i/>
-          <w:iCs/>
-        </w:rPr>
-        <w:t xml:space="preserve"> / Wi-Fi</w:t>
+        <w:t xml:space="preserve"> BLE / Wi-Fi</w:t>
       </w:r>
       <w:r>
         <w:rPr>
@@ -358,21 +275,12 @@
         </w:rPr>
         <w:t xml:space="preserve">• AI/ML • </w:t>
       </w:r>
-      <w:proofErr w:type="spellStart"/>
       <w:r>
         <w:rPr>
           <w:i/>
           <w:iCs/>
         </w:rPr>
-        <w:t>DevSecOps</w:t>
-      </w:r>
-      <w:proofErr w:type="spellEnd"/>
-      <w:r>
-        <w:rPr>
-          <w:i/>
-          <w:iCs/>
-        </w:rPr>
-        <w:t xml:space="preserve"> </w:t>
+        <w:t xml:space="preserve">DevSecOps </w:t>
       </w:r>
       <w:r>
         <w:rPr>
@@ -563,35 +471,7 @@
         <w:rPr>
           <w:i/>
         </w:rPr>
-        <w:t xml:space="preserve">Python, </w:t>
-      </w:r>
-      <w:proofErr w:type="spellStart"/>
-      <w:r>
-        <w:rPr>
-          <w:i/>
-        </w:rPr>
-        <w:t>CMake</w:t>
-      </w:r>
-      <w:proofErr w:type="spellEnd"/>
-      <w:r>
-        <w:rPr>
-          <w:i/>
-        </w:rPr>
-        <w:t xml:space="preserve">, STM32CubeMX, </w:t>
-      </w:r>
-      <w:proofErr w:type="spellStart"/>
-      <w:r>
-        <w:rPr>
-          <w:i/>
-        </w:rPr>
-        <w:t>CANopen</w:t>
-      </w:r>
-      <w:proofErr w:type="spellEnd"/>
-      <w:r>
-        <w:rPr>
-          <w:i/>
-        </w:rPr>
-        <w:t>, J1939</w:t>
+        <w:t>Python, CMake, STM32CubeMX, CANopen, J1939</w:t>
       </w:r>
     </w:p>
     <w:p>
@@ -718,15 +598,7 @@
         <w:spacing w:after="40"/>
       </w:pPr>
       <w:r>
-        <w:t xml:space="preserve">Re-engineered AI/ML pipeline on </w:t>
-      </w:r>
-      <w:proofErr w:type="spellStart"/>
-      <w:r>
-        <w:t>EdgeTPU</w:t>
-      </w:r>
-      <w:proofErr w:type="spellEnd"/>
-      <w:r>
-        <w:t xml:space="preserve"> for small-object detection; automated deterministic model training and CI testing</w:t>
+        <w:t>Re-engineered AI/ML pipeline on EdgeTPU for small-object detection; automated deterministic model training and CI testing</w:t>
       </w:r>
       <w:r>
         <w:t>.</w:t>
@@ -777,34 +649,12 @@
           <w:b/>
         </w:rPr>
       </w:pPr>
-      <w:proofErr w:type="spellStart"/>
       <w:r>
         <w:rPr>
           <w:b/>
         </w:rPr>
         <w:lastRenderedPageBreak/>
-        <w:t>myFC</w:t>
-      </w:r>
-      <w:proofErr w:type="spellEnd"/>
-      <w:r>
-        <w:rPr>
-          <w:b/>
-        </w:rPr>
-        <w:t xml:space="preserve"> / </w:t>
-      </w:r>
-      <w:proofErr w:type="spellStart"/>
-      <w:r>
-        <w:rPr>
-          <w:b/>
-        </w:rPr>
-        <w:t>Sandvine</w:t>
-      </w:r>
-      <w:proofErr w:type="spellEnd"/>
-      <w:r>
-        <w:rPr>
-          <w:b/>
-        </w:rPr>
-        <w:t xml:space="preserve"> / ESS</w:t>
+        <w:t>myFC / Sandvine / ESS</w:t>
       </w:r>
     </w:p>
     <w:p>
@@ -851,92 +701,20 @@
         <w:rPr>
           <w:i/>
         </w:rPr>
-        <w:t>, Python, Docker, Jenkins, Git</w:t>
-      </w:r>
-    </w:p>
-    <w:p>
-      <w:pPr>
-        <w:keepNext/>
-        <w:spacing w:before="240" w:after="40"/>
-        <w:rPr>
-          <w:b/>
-        </w:rPr>
-      </w:pPr>
-      <w:r>
-        <w:rPr>
-          <w:b/>
-        </w:rPr>
-        <w:t>Sandvine (2018–2021) – Senior Software Developer, Telecom Infrastructure</w:t>
-      </w:r>
-    </w:p>
-    <w:p>
-      <w:pPr>
-        <w:pStyle w:val="ListParagraph"/>
-        <w:numPr>
-          <w:ilvl w:val="0"/>
-          <w:numId w:val="12"/>
-        </w:numPr>
-        <w:spacing w:after="40"/>
-      </w:pPr>
-      <w:r>
-        <w:t>Developed distributed packet-processing features with tight latency budgets</w:t>
-      </w:r>
-      <w:r>
-        <w:t>.</w:t>
-      </w:r>
-    </w:p>
-    <w:p>
-      <w:pPr>
-        <w:pStyle w:val="ListParagraph"/>
-        <w:numPr>
-          <w:ilvl w:val="0"/>
-          <w:numId w:val="12"/>
-        </w:numPr>
-        <w:spacing w:after="40"/>
-      </w:pPr>
-      <w:r>
-        <w:t>Researched and prototyped new real-time GDPR compliance techniques</w:t>
-      </w:r>
-      <w:r>
-        <w:t>.</w:t>
-      </w:r>
-    </w:p>
-    <w:p>
-      <w:pPr>
-        <w:spacing w:after="40"/>
-        <w:ind w:left="283"/>
-      </w:pPr>
-      <w:r>
-        <w:rPr>
-          <w:b/>
-          <w:i/>
-        </w:rPr>
-        <w:t xml:space="preserve">Technology: </w:t>
+        <w:t xml:space="preserve">, Python, </w:t>
       </w:r>
       <w:r>
         <w:rPr>
           <w:i/>
         </w:rPr>
-        <w:t>C, C++, Python, Clang, Docker, Jenkins, Ubuntu</w:t>
+        <w:t xml:space="preserve">FreeRTOS, </w:t>
       </w:r>
-    </w:p>
-    <w:p>
-      <w:pPr>
-        <w:spacing w:after="40"/>
-        <w:ind w:left="283"/>
-      </w:pPr>
       <w:r>
-        <w:t xml:space="preserve">→ </w:t>
+        <w:rPr>
+          <w:i/>
+        </w:rPr>
+        <w:t>Docker, Jenkins, Git</w:t>
       </w:r>
-      <w:hyperlink r:id="rId10">
-        <w:r>
-          <w:rPr>
-            <w:b/>
-            <w:color w:val="004A99"/>
-          </w:rPr>
-          <w:t>Just Data! (2021)</w:t>
-        </w:r>
-      </w:hyperlink>
     </w:p>
     <w:p>
       <w:pPr>
@@ -965,7 +743,7 @@
       <w:r>
         <w:t xml:space="preserve">Delivered embedded control and measurement systems for </w:t>
       </w:r>
-      <w:hyperlink r:id="rId11">
+      <w:hyperlink r:id="rId10">
         <w:r>
           <w:rPr>
             <w:b/>
@@ -977,7 +755,7 @@
       <w:r>
         <w:t xml:space="preserve">, </w:t>
       </w:r>
-      <w:hyperlink r:id="rId12">
+      <w:hyperlink r:id="rId11">
         <w:r>
           <w:rPr>
             <w:b/>
@@ -989,7 +767,7 @@
       <w:r>
         <w:t xml:space="preserve">, </w:t>
       </w:r>
-      <w:hyperlink r:id="rId13">
+      <w:hyperlink r:id="rId12">
         <w:r>
           <w:rPr>
             <w:b/>
@@ -1001,7 +779,7 @@
       <w:r>
         <w:t xml:space="preserve">, </w:t>
       </w:r>
-      <w:hyperlink r:id="rId14">
+      <w:hyperlink r:id="rId13">
         <w:r>
           <w:rPr>
             <w:b/>
@@ -1013,7 +791,7 @@
       <w:r>
         <w:t xml:space="preserve">, </w:t>
       </w:r>
-      <w:hyperlink r:id="rId15">
+      <w:hyperlink r:id="rId14">
         <w:r>
           <w:rPr>
             <w:b/>
@@ -1025,7 +803,7 @@
       <w:r>
         <w:t xml:space="preserve"> and </w:t>
       </w:r>
-      <w:hyperlink r:id="rId16">
+      <w:hyperlink r:id="rId15">
         <w:r>
           <w:rPr>
             <w:b/>
@@ -1065,7 +843,7 @@
       <w:r>
         <w:t xml:space="preserve">→ </w:t>
       </w:r>
-      <w:hyperlink r:id="rId17">
+      <w:hyperlink r:id="rId16">
         <w:r>
           <w:rPr>
             <w:b/>
@@ -1083,7 +861,7 @@
       <w:r>
         <w:t xml:space="preserve">→ </w:t>
       </w:r>
-      <w:hyperlink r:id="rId18">
+      <w:hyperlink r:id="rId17">
         <w:r>
           <w:rPr>
             <w:b/>
@@ -1174,7 +952,7 @@
       <w:r>
         <w:t xml:space="preserve">→ </w:t>
       </w:r>
-      <w:hyperlink r:id="rId19">
+      <w:hyperlink r:id="rId18">
         <w:r>
           <w:rPr>
             <w:b/>
@@ -1192,7 +970,7 @@
       <w:r>
         <w:t xml:space="preserve">→ </w:t>
       </w:r>
-      <w:hyperlink r:id="rId20">
+      <w:hyperlink r:id="rId19">
         <w:r>
           <w:rPr>
             <w:b/>
@@ -1309,7 +1087,7 @@
       <w:r>
         <w:t xml:space="preserve">→ </w:t>
       </w:r>
-      <w:hyperlink r:id="rId21">
+      <w:hyperlink r:id="rId20">
         <w:r>
           <w:rPr>
             <w:b/>
@@ -1327,7 +1105,7 @@
       <w:r>
         <w:t xml:space="preserve">→ </w:t>
       </w:r>
-      <w:hyperlink r:id="rId22">
+      <w:hyperlink r:id="rId21">
         <w:r>
           <w:rPr>
             <w:b/>
@@ -1349,7 +1127,6 @@
         <w:rPr>
           <w:color w:val="0066B3"/>
         </w:rPr>
-        <w:lastRenderedPageBreak/>
         <w:t>EDUCATION &amp; RESEARCH</w:t>
       </w:r>
     </w:p>
@@ -1378,15 +1155,7 @@
         <w:spacing w:after="40"/>
       </w:pPr>
       <w:r>
-        <w:t xml:space="preserve">Conducted doctoral research on </w:t>
-      </w:r>
-      <w:proofErr w:type="gramStart"/>
-      <w:r>
-        <w:t>nano-fabrication</w:t>
-      </w:r>
-      <w:proofErr w:type="gramEnd"/>
-      <w:r>
-        <w:t xml:space="preserve">, quantum waveguides and single-electron transistors within the </w:t>
+        <w:t xml:space="preserve">Conducted doctoral research on nano-fabrication, quantum waveguides and single-electron transistors within the </w:t>
       </w:r>
       <w:r>
         <w:t>Low-temperature</w:t>
@@ -1403,7 +1172,7 @@
       <w:r>
         <w:t xml:space="preserve">→ </w:t>
       </w:r>
-      <w:hyperlink r:id="rId23">
+      <w:hyperlink r:id="rId22">
         <w:r>
           <w:rPr>
             <w:b/>
@@ -1421,7 +1190,7 @@
       <w:r>
         <w:t xml:space="preserve">→ </w:t>
       </w:r>
-      <w:hyperlink r:id="rId24">
+      <w:hyperlink r:id="rId23">
         <w:r>
           <w:rPr>
             <w:b/>
@@ -1437,9 +1206,10 @@
         <w:ind w:left="283"/>
       </w:pPr>
       <w:r>
+        <w:lastRenderedPageBreak/>
         <w:t xml:space="preserve">→ </w:t>
       </w:r>
-      <w:hyperlink r:id="rId25">
+      <w:hyperlink r:id="rId24">
         <w:r>
           <w:rPr>
             <w:b/>
@@ -1527,21 +1297,8 @@
         </w:numPr>
         <w:spacing w:after="40"/>
       </w:pPr>
-      <w:proofErr w:type="gramStart"/>
       <w:r>
-        <w:t>Bridges hardware,</w:t>
-      </w:r>
-      <w:proofErr w:type="gramEnd"/>
-      <w:r>
-        <w:t xml:space="preserve"> embedded and data </w:t>
-      </w:r>
-      <w:proofErr w:type="gramStart"/>
-      <w:r>
-        <w:t>teams</w:t>
-      </w:r>
-      <w:proofErr w:type="gramEnd"/>
-      <w:r>
-        <w:t xml:space="preserve"> so decisions remain explainable across domains</w:t>
+        <w:t>Bridges hardware, embedded and data teams so decisions remain explainable across domains</w:t>
       </w:r>
       <w:r>
         <w:t>.</w:t>
@@ -1556,13 +1313,8 @@
         </w:numPr>
         <w:spacing w:after="40"/>
       </w:pPr>
-      <w:proofErr w:type="gramStart"/>
       <w:r>
-        <w:t>Believes</w:t>
-      </w:r>
-      <w:proofErr w:type="gramEnd"/>
-      <w:r>
-        <w:t xml:space="preserve"> reproducible engineering and curiosity form the best basis for dependable systems</w:t>
+        <w:t>Believes reproducible engineering and curiosity form the best basis for dependable systems</w:t>
       </w:r>
       <w:r>
         <w:t>.</w:t>
@@ -1576,14 +1328,12 @@
           <w:color w:val="0066B3"/>
         </w:rPr>
       </w:pPr>
-      <w:proofErr w:type="gramStart"/>
       <w:r>
         <w:rPr>
           <w:color w:val="0066B3"/>
         </w:rPr>
         <w:t>PERSONAL</w:t>
       </w:r>
-      <w:proofErr w:type="gramEnd"/>
     </w:p>
     <w:p>
       <w:pPr>
@@ -1595,15 +1345,7 @@
         <w:spacing w:after="40"/>
       </w:pPr>
       <w:r>
-        <w:t xml:space="preserve">Based in southern Sweden and living an </w:t>
-      </w:r>
-      <w:proofErr w:type="spellStart"/>
-      <w:r>
-        <w:t>RnDIY</w:t>
-      </w:r>
-      <w:proofErr w:type="spellEnd"/>
-      <w:r>
-        <w:t xml:space="preserve"> life in Dalby. Father of three daughters (12, 18 and 23).</w:t>
+        <w:t>Based in southern Sweden and living an RnDIY life in Dalby. Father of three daughters (12, 18 and 23).</w:t>
       </w:r>
     </w:p>
     <w:p>
@@ -1616,15 +1358,7 @@
         <w:spacing w:after="40"/>
       </w:pPr>
       <w:r>
-        <w:t xml:space="preserve">Enjoys hands-on projects, sailing, cycling a </w:t>
-      </w:r>
-      <w:proofErr w:type="spellStart"/>
-      <w:r>
-        <w:t>Quattrovelo</w:t>
-      </w:r>
-      <w:proofErr w:type="spellEnd"/>
-      <w:r>
-        <w:t>, and playing string instruments.</w:t>
+        <w:t>Enjoys hands-on projects, sailing, cycling a Quattrovelo, and playing string instruments.</w:t>
       </w:r>
     </w:p>
     <w:p>

</xml_diff>

<commit_message>
Add more reliable systems experiences
</commit_message>
<xml_diff>
--- a/Joakim_Pettersson_CV_Additude_M4_2025-11-11.docx
+++ b/Joakim_Pettersson_CV_Additude_M4_2025-11-11.docx
@@ -634,6 +634,156 @@
         <w:rPr>
           <w:b/>
         </w:rPr>
+        <w:t>Sandvine</w:t>
+      </w:r>
+      <w:proofErr w:type="spellEnd"/>
+      <w:r>
+        <w:rPr>
+          <w:b/>
+        </w:rPr>
+        <w:t xml:space="preserve"> </w:t>
+      </w:r>
+      <w:r>
+        <w:rPr>
+          <w:b/>
+        </w:rPr>
+        <w:t xml:space="preserve">/ </w:t>
+      </w:r>
+      <w:r>
+        <w:rPr>
+          <w:b/>
+        </w:rPr>
+        <w:t>Dover</w:t>
+      </w:r>
+      <w:r>
+        <w:rPr>
+          <w:b/>
+        </w:rPr>
+        <w:t xml:space="preserve"> / Assa Abloy / </w:t>
+      </w:r>
+      <w:proofErr w:type="spellStart"/>
+      <w:r>
+        <w:rPr>
+          <w:b/>
+        </w:rPr>
+        <w:t>deWiz</w:t>
+      </w:r>
+      <w:proofErr w:type="spellEnd"/>
+      <w:r>
+        <w:rPr>
+          <w:b/>
+        </w:rPr>
+        <w:t xml:space="preserve"> </w:t>
+      </w:r>
+      <w:r>
+        <w:rPr>
+          <w:b/>
+        </w:rPr>
+        <w:t xml:space="preserve">/ </w:t>
+      </w:r>
+      <w:proofErr w:type="spellStart"/>
+      <w:r>
+        <w:rPr>
+          <w:b/>
+        </w:rPr>
+        <w:t>Blodtrycksdoktorn</w:t>
+      </w:r>
+      <w:proofErr w:type="spellEnd"/>
+      <w:r>
+        <w:rPr>
+          <w:b/>
+        </w:rPr>
+        <w:t xml:space="preserve"> </w:t>
+      </w:r>
+      <w:r>
+        <w:rPr>
+          <w:b/>
+        </w:rPr>
+        <w:t xml:space="preserve">/ </w:t>
+      </w:r>
+      <w:r>
+        <w:rPr>
+          <w:b/>
+        </w:rPr>
+        <w:t>ESS</w:t>
+      </w:r>
+      <w:r>
+        <w:rPr>
+          <w:b/>
+        </w:rPr>
+        <w:t xml:space="preserve"> (-2024) – Dependable systems engineer</w:t>
+      </w:r>
+    </w:p>
+    <w:p>
+      <w:pPr>
+        <w:pStyle w:val="ListParagraph"/>
+        <w:numPr>
+          <w:ilvl w:val="0"/>
+          <w:numId w:val="12"/>
+        </w:numPr>
+        <w:spacing w:after="40"/>
+      </w:pPr>
+      <w:r>
+        <w:t>Other a</w:t>
+      </w:r>
+      <w:r>
+        <w:t xml:space="preserve">ssignments </w:t>
+      </w:r>
+      <w:proofErr w:type="gramStart"/>
+      <w:r>
+        <w:t>within</w:t>
+      </w:r>
+      <w:proofErr w:type="gramEnd"/>
+      <w:r>
+        <w:t xml:space="preserve"> telecom and </w:t>
+      </w:r>
+      <w:r>
+        <w:t>sensors,</w:t>
+      </w:r>
+      <w:r>
+        <w:t xml:space="preserve"> </w:t>
+      </w:r>
+      <w:r>
+        <w:t>enabling</w:t>
+      </w:r>
+      <w:r>
+        <w:t xml:space="preserve"> </w:t>
+      </w:r>
+      <w:r>
+        <w:t>reliable</w:t>
+      </w:r>
+      <w:r>
+        <w:t xml:space="preserve"> </w:t>
+      </w:r>
+      <w:r>
+        <w:t>signal</w:t>
+      </w:r>
+      <w:r>
+        <w:t>ing</w:t>
+      </w:r>
+      <w:r>
+        <w:t xml:space="preserve"> and automated test</w:t>
+      </w:r>
+      <w:r>
+        <w:t>/CI</w:t>
+      </w:r>
+      <w:r>
+        <w:t>.</w:t>
+      </w:r>
+    </w:p>
+    <w:p>
+      <w:pPr>
+        <w:keepNext/>
+        <w:spacing w:before="240" w:after="40"/>
+        <w:rPr>
+          <w:b/>
+        </w:rPr>
+      </w:pPr>
+      <w:proofErr w:type="spellStart"/>
+      <w:r>
+        <w:rPr>
+          <w:b/>
+        </w:rPr>
         <w:t>SiB</w:t>
       </w:r>
       <w:proofErr w:type="spellEnd"/>
@@ -718,28 +868,20 @@
         <w:rPr>
           <w:b/>
         </w:rPr>
-        <w:t>myFC</w:t>
-      </w:r>
-      <w:proofErr w:type="spellEnd"/>
+        <w:t>M</w:t>
+      </w:r>
       <w:r>
         <w:rPr>
           <w:b/>
         </w:rPr>
-        <w:t xml:space="preserve"> / </w:t>
-      </w:r>
-      <w:proofErr w:type="spellStart"/>
+        <w:t>yFC</w:t>
+      </w:r>
+      <w:proofErr w:type="spellEnd"/>
       <w:r>
         <w:rPr>
           <w:b/>
         </w:rPr>
-        <w:t>Sandvine</w:t>
-      </w:r>
-      <w:proofErr w:type="spellEnd"/>
-      <w:r>
-        <w:rPr>
-          <w:b/>
-        </w:rPr>
-        <w:t xml:space="preserve"> / ESS</w:t>
+        <w:t xml:space="preserve"> (2022) – Senior Embedded Developer – Fuel-Cell Electronics</w:t>
       </w:r>
     </w:p>
     <w:p>
@@ -752,7 +894,15 @@
         <w:spacing w:after="40"/>
       </w:pPr>
       <w:r>
-        <w:t>Other assignments within telecom and energy sectors focusing on embedded communication, signal integrity and automated test infrastructure</w:t>
+        <w:t xml:space="preserve">Re-engineered AI/ML pipeline on </w:t>
+      </w:r>
+      <w:proofErr w:type="spellStart"/>
+      <w:r>
+        <w:t>EdgeTPU</w:t>
+      </w:r>
+      <w:proofErr w:type="spellEnd"/>
+      <w:r>
+        <w:t xml:space="preserve"> for small-object detection; automated deterministic model training and CI testing</w:t>
       </w:r>
       <w:r>
         <w:t>.</w:t>
@@ -821,6 +971,7 @@
         <w:rPr>
           <w:b/>
         </w:rPr>
+        <w:lastRenderedPageBreak/>
         <w:t>Join Business &amp; Technology (2011–2018) – Systems Engineering Consultant, Lund</w:t>
       </w:r>
     </w:p>
@@ -923,7 +1074,6 @@
           <w:b/>
           <w:i/>
         </w:rPr>
-        <w:lastRenderedPageBreak/>
         <w:t xml:space="preserve">Technology: </w:t>
       </w:r>
       <w:proofErr w:type="spellStart"/>
@@ -1002,7 +1152,7 @@
         <w:spacing w:after="40"/>
       </w:pPr>
       <w:r>
-        <w:t>Worked across multiple Ericsson organizations, bridging RF, embedded and system-performance teams in Sweden, Canada, the U.S. and China.</w:t>
+        <w:t>Designed, simulated and verified Bluetooth radios and ASIC interfaces, then advanced from ad-hoc network performance (Bluetooth, Wi-Fi) through cellular performance (2G/3G) to product-level performance such as 911 location latency.</w:t>
       </w:r>
     </w:p>
     <w:p>
@@ -1015,19 +1165,6 @@
         <w:spacing w:after="40"/>
       </w:pPr>
       <w:r>
-        <w:t>Designed, simulated and verified Bluetooth radios and ASIC interfaces, then advanced from ad-hoc network performance (Bluetooth, Wi-Fi) through cellular performance (2G/3G) to product-level performance such as 911 location latency.</w:t>
-      </w:r>
-    </w:p>
-    <w:p>
-      <w:pPr>
-        <w:pStyle w:val="ListParagraph"/>
-        <w:numPr>
-          <w:ilvl w:val="0"/>
-          <w:numId w:val="12"/>
-        </w:numPr>
-        <w:spacing w:after="40"/>
-      </w:pPr>
-      <w:r>
         <w:t xml:space="preserve">Collaborated with global design, compliance and manufacturing teams to </w:t>
       </w:r>
       <w:proofErr w:type="spellStart"/>
@@ -1044,7 +1181,7 @@
       </w:r>
       <w:proofErr w:type="spellEnd"/>
       <w:r>
-        <w:t xml:space="preserve"> across radio, baseband and software domains from prototype to mass production.</w:t>
+        <w:t>.</w:t>
       </w:r>
     </w:p>
     <w:p>
@@ -2906,7 +3043,6 @@
   <w:style w:type="character" w:default="1" w:styleId="DefaultParagraphFont">
     <w:name w:val="Default Paragraph Font"/>
     <w:uiPriority w:val="1"/>
-    <w:semiHidden/>
     <w:unhideWhenUsed/>
   </w:style>
   <w:style w:type="table" w:default="1" w:styleId="TableNormal">

</xml_diff>